<commit_message>
adding hands on workshop
</commit_message>
<xml_diff>
--- a/Introduction to LLM workshop.docx
+++ b/Introduction to LLM workshop.docx
@@ -286,7 +286,7 @@
       <w:r>
         <w:tab/>
       </w:r>
-      <w:hyperlink r:id="rId8" w:history="1">
+      <w:hyperlink r:id="rId8" w:anchor="/media/File:Attention-qkv.png" w:history="1">
         <w:r>
           <w:rPr>
             <w:rStyle w:val="Hyperlink"/>
@@ -1367,6 +1367,316 @@
       </w:r>
     </w:p>
     <w:p/>
+    <w:p/>
+    <w:p/>
+    <w:p>
+      <w:pPr>
+        <w:jc w:val="center"/>
+      </w:pPr>
+      <w:r>
+        <w:t>14</w:t>
+      </w:r>
+      <w:r>
+        <w:rPr>
+          <w:vertAlign w:val="superscript"/>
+        </w:rPr>
+        <w:t>th</w:t>
+      </w:r>
+      <w:r>
+        <w:t xml:space="preserve"> Oct 2024</w:t>
+      </w:r>
+    </w:p>
+    <w:p>
+      <w:pPr>
+        <w:jc w:val="center"/>
+      </w:pPr>
+      <w:r>
+        <w:t>Hands on LLM workshop</w:t>
+      </w:r>
+    </w:p>
+    <w:p>
+      <w:pPr>
+        <w:jc w:val="center"/>
+      </w:pPr>
+      <w:r>
+        <w:t>Ryan Daniels</w:t>
+      </w:r>
+    </w:p>
+    <w:p/>
+    <w:p>
+      <w:pPr>
+        <w:rPr>
+          <w:u w:val="single"/>
+        </w:rPr>
+      </w:pPr>
+      <w:r>
+        <w:rPr>
+          <w:u w:val="single"/>
+        </w:rPr>
+        <w:t>Source code</w:t>
+      </w:r>
+    </w:p>
+    <w:p>
+      <w:hyperlink r:id="rId17" w:history="1">
+        <w:r>
+          <w:rPr>
+            <w:rStyle w:val="Hyperlink"/>
+          </w:rPr>
+          <w:t>https://docs.science.ai.cam.ac.uk/large-language-models/setting-up/codespaces/</w:t>
+        </w:r>
+      </w:hyperlink>
+    </w:p>
+    <w:p/>
+    <w:p>
+      <w:hyperlink r:id="rId18" w:history="1">
+        <w:r>
+          <w:rPr>
+            <w:rStyle w:val="Hyperlink"/>
+          </w:rPr>
+          <w:t>https://github.com/acceleratescience/hands-on-llms</w:t>
+        </w:r>
+      </w:hyperlink>
+    </w:p>
+    <w:p/>
+    <w:p>
+      <w:hyperlink r:id="rId19" w:history="1">
+        <w:r>
+          <w:rPr>
+            <w:rStyle w:val="Hyperlink"/>
+          </w:rPr>
+          <w:t>https://github.com/codespaces</w:t>
+        </w:r>
+      </w:hyperlink>
+    </w:p>
+    <w:p/>
+    <w:p/>
+    <w:p>
+      <w:pPr>
+        <w:rPr>
+          <w:u w:val="single"/>
+        </w:rPr>
+      </w:pPr>
+      <w:r>
+        <w:rPr>
+          <w:u w:val="single"/>
+        </w:rPr>
+        <w:t>Resources</w:t>
+      </w:r>
+    </w:p>
+    <w:p/>
+    <w:p>
+      <w:proofErr w:type="spellStart"/>
+      <w:r>
+        <w:t>runpod</w:t>
+      </w:r>
+      <w:proofErr w:type="spellEnd"/>
+    </w:p>
+    <w:p>
+      <w:proofErr w:type="spellStart"/>
+      <w:r>
+        <w:t>github</w:t>
+      </w:r>
+      <w:proofErr w:type="spellEnd"/>
+      <w:r>
+        <w:t xml:space="preserve"> </w:t>
+      </w:r>
+      <w:proofErr w:type="spellStart"/>
+      <w:r>
+        <w:t>codespaces</w:t>
+      </w:r>
+      <w:proofErr w:type="spellEnd"/>
+    </w:p>
+    <w:p>
+      <w:r>
+        <w:tab/>
+      </w:r>
+      <w:hyperlink r:id="rId20" w:history="1">
+        <w:r>
+          <w:rPr>
+            <w:rStyle w:val="Hyperlink"/>
+          </w:rPr>
+          <w:t>https://github.com/codespaces</w:t>
+        </w:r>
+      </w:hyperlink>
+    </w:p>
+    <w:p/>
+    <w:p>
+      <w:r>
+        <w:t>NVIDIA NIMS</w:t>
+      </w:r>
+    </w:p>
+    <w:p>
+      <w:r>
+        <w:t>Azure AI Studio</w:t>
+      </w:r>
+    </w:p>
+    <w:p/>
+    <w:p/>
+    <w:p>
+      <w:pPr>
+        <w:rPr>
+          <w:u w:val="single"/>
+        </w:rPr>
+      </w:pPr>
+      <w:r>
+        <w:rPr>
+          <w:u w:val="single"/>
+        </w:rPr>
+        <w:t>Arguments to functions</w:t>
+      </w:r>
+    </w:p>
+    <w:p/>
+    <w:p>
+      <w:r>
+        <w:t>Temperature</w:t>
+      </w:r>
+    </w:p>
+    <w:p>
+      <w:r>
+        <w:tab/>
+      </w:r>
+      <w:proofErr w:type="spellStart"/>
+      <w:r>
+        <w:t>Softmax</w:t>
+      </w:r>
+      <w:proofErr w:type="spellEnd"/>
+    </w:p>
+    <w:p>
+      <w:r>
+        <w:tab/>
+      </w:r>
+      <w:r>
+        <w:t xml:space="preserve">Overall possible what temperature does if you increase it and sort of flattens out this distribution if you have a very </w:t>
+      </w:r>
+      <w:proofErr w:type="spellStart"/>
+      <w:r>
+        <w:t>very</w:t>
+      </w:r>
+      <w:proofErr w:type="spellEnd"/>
+      <w:r>
+        <w:t xml:space="preserve"> low it will emphasise the most likely to be so if you have it set to 0 in your session here so he </w:t>
+      </w:r>
+      <w:proofErr w:type="gramStart"/>
+      <w:r>
+        <w:t>this</w:t>
+      </w:r>
+      <w:proofErr w:type="gramEnd"/>
+      <w:r>
+        <w:t xml:space="preserve"> </w:t>
+      </w:r>
+    </w:p>
+    <w:p/>
+    <w:p>
+      <w:r>
+        <w:t>Top p</w:t>
+      </w:r>
+    </w:p>
+    <w:p>
+      <w:pPr>
+        <w:ind w:firstLine="720"/>
+      </w:pPr>
+      <w:r>
+        <w:t xml:space="preserve">How sample </w:t>
+      </w:r>
+    </w:p>
+    <w:p>
+      <w:pPr>
+        <w:ind w:firstLine="720"/>
+      </w:pPr>
+    </w:p>
+    <w:p>
+      <w:r>
+        <w:t>Log bias</w:t>
+      </w:r>
+    </w:p>
+    <w:p>
+      <w:r>
+        <w:tab/>
+        <w:t>Bias</w:t>
+      </w:r>
+    </w:p>
+    <w:p/>
+    <w:p>
+      <w:r>
+        <w:t>Format response</w:t>
+      </w:r>
+    </w:p>
+    <w:p/>
+    <w:p>
+      <w:r>
+        <w:t>Stream</w:t>
+      </w:r>
+    </w:p>
+    <w:p/>
+    <w:p/>
+    <w:p>
+      <w:r>
+        <w:t>Vision models</w:t>
+      </w:r>
+    </w:p>
+    <w:p/>
+    <w:p>
+      <w:r>
+        <w:t>Tool use and call tools like multiplication</w:t>
+      </w:r>
+    </w:p>
+    <w:p>
+      <w:r>
+        <w:tab/>
+        <w:t xml:space="preserve">Optimized and </w:t>
+      </w:r>
+      <w:proofErr w:type="spellStart"/>
+      <w:r>
+        <w:t>fine tuned</w:t>
+      </w:r>
+      <w:proofErr w:type="spellEnd"/>
+      <w:r>
+        <w:t xml:space="preserve"> on these tasks</w:t>
+      </w:r>
+    </w:p>
+    <w:p/>
+    <w:p/>
+    <w:p>
+      <w:pPr>
+        <w:rPr>
+          <w:u w:val="single"/>
+        </w:rPr>
+      </w:pPr>
+      <w:r>
+        <w:rPr>
+          <w:u w:val="single"/>
+        </w:rPr>
+        <w:t>Prompt engineering</w:t>
+      </w:r>
+    </w:p>
+    <w:p/>
+    <w:p>
+      <w:r>
+        <w:t xml:space="preserve">Few shot </w:t>
+      </w:r>
+      <w:proofErr w:type="gramStart"/>
+      <w:r>
+        <w:t>prompting</w:t>
+      </w:r>
+      <w:proofErr w:type="gramEnd"/>
+    </w:p>
+    <w:p>
+      <w:r>
+        <w:t>Chain of thought</w:t>
+      </w:r>
+    </w:p>
+    <w:p/>
+    <w:p>
+      <w:r>
+        <w:t>Jinja</w:t>
+      </w:r>
+    </w:p>
+    <w:p>
+      <w:r>
+        <w:tab/>
+        <w:t>Prompt</w:t>
+      </w:r>
+    </w:p>
     <w:p/>
     <w:sectPr>
       <w:pgSz w:w="11906" w:h="16838"/>

</xml_diff>